<commit_message>
too much to summarize
</commit_message>
<xml_diff>
--- a/develop/fit weights/weight_optimization.docx
+++ b/develop/fit weights/weight_optimization.docx
@@ -1,6 +1,6 @@
 
 <file path=word/document.xml><?xml version="1.0" encoding="utf-8"?>
-<w:document xmlns:wpc="http://schemas.microsoft.com/office/word/2010/wordprocessingCanvas" xmlns:cx="http://schemas.microsoft.com/office/drawing/2014/chartex" xmlns:cx1="http://schemas.microsoft.com/office/drawing/2015/9/8/chartex" xmlns:cx2="http://schemas.microsoft.com/office/drawing/2015/10/21/chartex" xmlns:cx3="http://schemas.microsoft.com/office/drawing/2016/5/9/chartex" xmlns:cx4="http://schemas.microsoft.com/office/drawing/2016/5/10/chartex" xmlns:cx5="http://schemas.microsoft.com/office/drawing/2016/5/11/chartex" xmlns:cx6="http://schemas.microsoft.com/office/drawing/2016/5/12/chartex" xmlns:cx7="http://schemas.microsoft.com/office/drawing/2016/5/13/chartex" xmlns:cx8="http://schemas.microsoft.com/office/drawing/2016/5/14/chartex" xmlns:mc="http://schemas.openxmlformats.org/markup-compatibility/2006" xmlns:aink="http://schemas.microsoft.com/office/drawing/2016/ink" xmlns:am3d="http://schemas.microsoft.com/office/drawing/2017/model3d" xmlns:o="urn:schemas-microsoft-com:office:office" xmlns:r="http://schemas.openxmlformats.org/officeDocument/2006/relationships" xmlns:m="http://schemas.openxmlformats.org/officeDocument/2006/math" xmlns:v="urn:schemas-microsoft-com:vml" xmlns:wp14="http://schemas.microsoft.com/office/word/2010/wordprocessingDrawing" xmlns:wp="http://schemas.openxmlformats.org/drawingml/2006/wordprocessingDrawing" xmlns:w10="urn:schemas-microsoft-com:office:word" xmlns:w="http://schemas.openxmlformats.org/wordprocessingml/2006/main" xmlns:w14="http://schemas.microsoft.com/office/word/2010/wordml" xmlns:w15="http://schemas.microsoft.com/office/word/2012/wordml" xmlns:w16cex="http://schemas.microsoft.com/office/word/2018/wordml/cex" xmlns:w16cid="http://schemas.microsoft.com/office/word/2016/wordml/cid" xmlns:w16="http://schemas.microsoft.com/office/word/2018/wordml" xmlns:w16sdtdh="http://schemas.microsoft.com/office/word/2020/wordml/sdtdatahash" xmlns:w16se="http://schemas.microsoft.com/office/word/2015/wordml/symex" xmlns:wpg="http://schemas.microsoft.com/office/word/2010/wordprocessingGroup" xmlns:wpi="http://schemas.microsoft.com/office/word/2010/wordprocessingInk" xmlns:wne="http://schemas.microsoft.com/office/word/2006/wordml" xmlns:wps="http://schemas.microsoft.com/office/word/2010/wordprocessingShape" mc:Ignorable="w14 w15 w16se w16cid w16 w16cex w16sdtdh wp14">
+<w:document xmlns:wpc="http://schemas.microsoft.com/office/word/2010/wordprocessingCanvas" xmlns:cx="http://schemas.microsoft.com/office/drawing/2014/chartex" xmlns:cx1="http://schemas.microsoft.com/office/drawing/2015/9/8/chartex" xmlns:cx2="http://schemas.microsoft.com/office/drawing/2015/10/21/chartex" xmlns:cx3="http://schemas.microsoft.com/office/drawing/2016/5/9/chartex" xmlns:cx4="http://schemas.microsoft.com/office/drawing/2016/5/10/chartex" xmlns:cx5="http://schemas.microsoft.com/office/drawing/2016/5/11/chartex" xmlns:cx6="http://schemas.microsoft.com/office/drawing/2016/5/12/chartex" xmlns:cx7="http://schemas.microsoft.com/office/drawing/2016/5/13/chartex" xmlns:cx8="http://schemas.microsoft.com/office/drawing/2016/5/14/chartex" xmlns:mc="http://schemas.openxmlformats.org/markup-compatibility/2006" xmlns:aink="http://schemas.microsoft.com/office/drawing/2016/ink" xmlns:am3d="http://schemas.microsoft.com/office/drawing/2017/model3d" xmlns:o="urn:schemas-microsoft-com:office:office" xmlns:oel="http://schemas.microsoft.com/office/2019/extlst" xmlns:r="http://schemas.openxmlformats.org/officeDocument/2006/relationships" xmlns:m="http://schemas.openxmlformats.org/officeDocument/2006/math" xmlns:v="urn:schemas-microsoft-com:vml" xmlns:wp14="http://schemas.microsoft.com/office/word/2010/wordprocessingDrawing" xmlns:wp="http://schemas.openxmlformats.org/drawingml/2006/wordprocessingDrawing" xmlns:w10="urn:schemas-microsoft-com:office:word" xmlns:w="http://schemas.openxmlformats.org/wordprocessingml/2006/main" xmlns:w14="http://schemas.microsoft.com/office/word/2010/wordml" xmlns:w15="http://schemas.microsoft.com/office/word/2012/wordml" xmlns:w16cex="http://schemas.microsoft.com/office/word/2018/wordml/cex" xmlns:w16cid="http://schemas.microsoft.com/office/word/2016/wordml/cid" xmlns:w16="http://schemas.microsoft.com/office/word/2018/wordml" xmlns:w16sdtdh="http://schemas.microsoft.com/office/word/2020/wordml/sdtdatahash" xmlns:w16se="http://schemas.microsoft.com/office/word/2015/wordml/symex" xmlns:wpg="http://schemas.microsoft.com/office/word/2010/wordprocessingGroup" xmlns:wpi="http://schemas.microsoft.com/office/word/2010/wordprocessingInk" xmlns:wne="http://schemas.microsoft.com/office/word/2006/wordml" xmlns:wps="http://schemas.microsoft.com/office/word/2010/wordprocessingShape" mc:Ignorable="w14 w15 w16se w16cid w16 w16cex w16sdtdh wp14">
   <w:body>
     <w:p>
       <w:pPr>
@@ -12,7 +12,19 @@
         <w:rPr>
           <w:rFonts w:eastAsiaTheme="minorEastAsia"/>
         </w:rPr>
-        <w:t>n=2:</w:t>
+        <w:t>n=</w:t>
+      </w:r>
+      <w:r>
+        <w:rPr>
+          <w:rFonts w:eastAsiaTheme="minorEastAsia"/>
+        </w:rPr>
+        <w:t>3</w:t>
+      </w:r>
+      <w:r>
+        <w:rPr>
+          <w:rFonts w:eastAsiaTheme="minorEastAsia"/>
+        </w:rPr>
+        <w:t>:</w:t>
       </w:r>
     </w:p>
     <w:p>
@@ -2662,13 +2674,7 @@
           <w:rPr>
             <w:rFonts w:ascii="Cambria Math" w:eastAsiaTheme="minorEastAsia" w:hAnsi="Cambria Math"/>
           </w:rPr>
-          <m:t>n</m:t>
-        </m:r>
-        <m:r>
-          <w:rPr>
-            <w:rFonts w:ascii="Cambria Math" w:eastAsiaTheme="minorEastAsia" w:hAnsi="Cambria Math"/>
-          </w:rPr>
-          <m:t>&gt;0</m:t>
+          <m:t>n&gt;0</m:t>
         </m:r>
       </m:oMath>
       <w:r>
@@ -3892,7 +3898,19 @@
         <w:rPr>
           <w:rFonts w:eastAsiaTheme="minorEastAsia"/>
         </w:rPr>
-        <w:t>n=3:</w:t>
+        <w:t>n=</w:t>
+      </w:r>
+      <w:r>
+        <w:rPr>
+          <w:rFonts w:eastAsiaTheme="minorEastAsia"/>
+        </w:rPr>
+        <w:t>4</w:t>
+      </w:r>
+      <w:r>
+        <w:rPr>
+          <w:rFonts w:eastAsiaTheme="minorEastAsia"/>
+        </w:rPr>
+        <w:t>:</w:t>
       </w:r>
     </w:p>
     <w:p>
@@ -6668,23 +6686,13 @@
         </w:rPr>
         <w:t xml:space="preserve">This can be optimized in </w:t>
       </w:r>
-      <w:proofErr w:type="spellStart"/>
       <w:r>
         <w:rPr>
           <w:rFonts w:eastAsiaTheme="minorEastAsia"/>
           <w:i/>
           <w:iCs/>
         </w:rPr>
-        <w:t>Sympy</w:t>
-      </w:r>
-      <w:proofErr w:type="spellEnd"/>
-      <w:r>
-        <w:rPr>
-          <w:rFonts w:eastAsiaTheme="minorEastAsia"/>
-          <w:i/>
-          <w:iCs/>
-        </w:rPr>
-        <w:t>:</w:t>
+        <w:t>Sympy:</w:t>
       </w:r>
     </w:p>
     <w:tbl>
@@ -7033,15 +7041,7 @@
                             <w:sz w:val="20"/>
                             <w:szCs w:val="20"/>
                           </w:rPr>
-                          <m:t>t-</m:t>
-                        </m:r>
-                        <m:r>
-                          <w:rPr>
-                            <w:rFonts w:ascii="Cambria Math" w:eastAsiaTheme="minorEastAsia" w:hAnsi="Cambria Math"/>
-                            <w:sz w:val="20"/>
-                            <w:szCs w:val="20"/>
-                          </w:rPr>
-                          <m:t>1</m:t>
+                          <m:t>t-1</m:t>
                         </m:r>
                       </m:e>
                     </m:d>
@@ -7171,23 +7171,7 @@
                             <w:sz w:val="20"/>
                             <w:szCs w:val="20"/>
                           </w:rPr>
-                          <m:t>t</m:t>
-                        </m:r>
-                        <m:r>
-                          <w:rPr>
-                            <w:rFonts w:ascii="Cambria Math" w:eastAsiaTheme="minorEastAsia" w:hAnsi="Cambria Math"/>
-                            <w:sz w:val="20"/>
-                            <w:szCs w:val="20"/>
-                          </w:rPr>
-                          <m:t>+</m:t>
-                        </m:r>
-                        <m:r>
-                          <w:rPr>
-                            <w:rFonts w:ascii="Cambria Math" w:eastAsiaTheme="minorEastAsia" w:hAnsi="Cambria Math"/>
-                            <w:sz w:val="20"/>
-                            <w:szCs w:val="20"/>
-                          </w:rPr>
-                          <m:t>1</m:t>
+                          <m:t>t+1</m:t>
                         </m:r>
                       </m:e>
                     </m:d>
@@ -7356,23 +7340,7 @@
                             <w:sz w:val="20"/>
                             <w:szCs w:val="20"/>
                           </w:rPr>
-                          <m:t>+3</m:t>
-                        </m:r>
-                        <m:r>
-                          <w:rPr>
-                            <w:rFonts w:ascii="Cambria Math" w:eastAsiaTheme="minorEastAsia" w:hAnsi="Cambria Math"/>
-                            <w:sz w:val="20"/>
-                            <w:szCs w:val="20"/>
-                          </w:rPr>
-                          <m:t>t-</m:t>
-                        </m:r>
-                        <m:r>
-                          <w:rPr>
-                            <w:rFonts w:ascii="Cambria Math" w:eastAsiaTheme="minorEastAsia" w:hAnsi="Cambria Math"/>
-                            <w:sz w:val="20"/>
-                            <w:szCs w:val="20"/>
-                          </w:rPr>
-                          <m:t>2</m:t>
+                          <m:t>+3t-2</m:t>
                         </m:r>
                       </m:e>
                     </m:d>
@@ -7456,15 +7424,7 @@
                         <w:sz w:val="20"/>
                         <w:szCs w:val="20"/>
                       </w:rPr>
-                      <m:t>-</m:t>
-                    </m:r>
-                    <m:r>
-                      <w:rPr>
-                        <w:rFonts w:ascii="Cambria Math" w:eastAsiaTheme="minorEastAsia" w:hAnsi="Cambria Math"/>
-                        <w:sz w:val="20"/>
-                        <w:szCs w:val="20"/>
-                      </w:rPr>
-                      <m:t>2</m:t>
+                      <m:t>-2</m:t>
                     </m:r>
                     <m:sSup>
                       <m:sSupPr>
@@ -7614,23 +7574,7 @@
                             <w:sz w:val="20"/>
                             <w:szCs w:val="20"/>
                           </w:rPr>
-                          <m:t>+t</m:t>
-                        </m:r>
-                        <m:r>
-                          <w:rPr>
-                            <w:rFonts w:ascii="Cambria Math" w:eastAsiaTheme="minorEastAsia" w:hAnsi="Cambria Math"/>
-                            <w:sz w:val="20"/>
-                            <w:szCs w:val="20"/>
-                          </w:rPr>
-                          <m:t>+</m:t>
-                        </m:r>
-                        <m:r>
-                          <w:rPr>
-                            <w:rFonts w:ascii="Cambria Math" w:eastAsiaTheme="minorEastAsia" w:hAnsi="Cambria Math"/>
-                            <w:sz w:val="20"/>
-                            <w:szCs w:val="20"/>
-                          </w:rPr>
-                          <m:t>2</m:t>
+                          <m:t>+t+2</m:t>
                         </m:r>
                       </m:e>
                     </m:d>
@@ -7864,15 +7808,7 @@
                             <w:sz w:val="20"/>
                             <w:szCs w:val="20"/>
                           </w:rPr>
-                          <m:t>-</m:t>
-                        </m:r>
-                        <m:r>
-                          <w:rPr>
-                            <w:rFonts w:ascii="Cambria Math" w:eastAsiaTheme="minorEastAsia" w:hAnsi="Cambria Math"/>
-                            <w:sz w:val="20"/>
-                            <w:szCs w:val="20"/>
-                          </w:rPr>
-                          <m:t>2</m:t>
+                          <m:t>-2</m:t>
                         </m:r>
                         <m:sSup>
                           <m:sSupPr>
@@ -7912,31 +7848,7 @@
                             <w:sz w:val="20"/>
                             <w:szCs w:val="20"/>
                           </w:rPr>
-                          <m:t>-</m:t>
-                        </m:r>
-                        <m:r>
-                          <w:rPr>
-                            <w:rFonts w:ascii="Cambria Math" w:eastAsiaTheme="minorEastAsia" w:hAnsi="Cambria Math"/>
-                            <w:sz w:val="20"/>
-                            <w:szCs w:val="20"/>
-                          </w:rPr>
-                          <m:t>t</m:t>
-                        </m:r>
-                        <m:r>
-                          <w:rPr>
-                            <w:rFonts w:ascii="Cambria Math" w:eastAsiaTheme="minorEastAsia" w:hAnsi="Cambria Math"/>
-                            <w:sz w:val="20"/>
-                            <w:szCs w:val="20"/>
-                          </w:rPr>
-                          <m:t>+</m:t>
-                        </m:r>
-                        <m:r>
-                          <w:rPr>
-                            <w:rFonts w:ascii="Cambria Math" w:eastAsiaTheme="minorEastAsia" w:hAnsi="Cambria Math"/>
-                            <w:sz w:val="20"/>
-                            <w:szCs w:val="20"/>
-                          </w:rPr>
-                          <m:t>2</m:t>
+                          <m:t>-t+2</m:t>
                         </m:r>
                       </m:e>
                     </m:d>
@@ -8088,23 +8000,7 @@
                             <w:sz w:val="20"/>
                             <w:szCs w:val="20"/>
                           </w:rPr>
-                          <m:t>+4</m:t>
-                        </m:r>
-                        <m:r>
-                          <w:rPr>
-                            <w:rFonts w:ascii="Cambria Math" w:eastAsiaTheme="minorEastAsia" w:hAnsi="Cambria Math"/>
-                            <w:sz w:val="20"/>
-                            <w:szCs w:val="20"/>
-                          </w:rPr>
-                          <m:t>t</m:t>
-                        </m:r>
-                        <m:r>
-                          <w:rPr>
-                            <w:rFonts w:ascii="Cambria Math" w:eastAsiaTheme="minorEastAsia" w:hAnsi="Cambria Math"/>
-                            <w:sz w:val="20"/>
-                            <w:szCs w:val="20"/>
-                          </w:rPr>
-                          <m:t>-4</m:t>
+                          <m:t>+4t-4</m:t>
                         </m:r>
                       </m:e>
                     </m:d>
@@ -8228,15 +8124,7 @@
                         <w:sz w:val="20"/>
                         <w:szCs w:val="20"/>
                       </w:rPr>
-                      <m:t>+</m:t>
-                    </m:r>
-                    <m:r>
-                      <w:rPr>
-                        <w:rFonts w:ascii="Cambria Math" w:eastAsiaTheme="minorEastAsia" w:hAnsi="Cambria Math"/>
-                        <w:sz w:val="20"/>
-                        <w:szCs w:val="20"/>
-                      </w:rPr>
-                      <m:t>4</m:t>
+                      <m:t>+4</m:t>
                     </m:r>
                   </m:num>
                   <m:den>
@@ -8386,31 +8274,7 @@
                             <w:sz w:val="20"/>
                             <w:szCs w:val="20"/>
                           </w:rPr>
-                          <m:t>+4</m:t>
-                        </m:r>
-                        <m:r>
-                          <w:rPr>
-                            <w:rFonts w:ascii="Cambria Math" w:eastAsiaTheme="minorEastAsia" w:hAnsi="Cambria Math"/>
-                            <w:sz w:val="20"/>
-                            <w:szCs w:val="20"/>
-                          </w:rPr>
-                          <m:t>t</m:t>
-                        </m:r>
-                        <m:r>
-                          <w:rPr>
-                            <w:rFonts w:ascii="Cambria Math" w:eastAsiaTheme="minorEastAsia" w:hAnsi="Cambria Math"/>
-                            <w:sz w:val="20"/>
-                            <w:szCs w:val="20"/>
-                          </w:rPr>
-                          <m:t>+</m:t>
-                        </m:r>
-                        <m:r>
-                          <w:rPr>
-                            <w:rFonts w:ascii="Cambria Math" w:eastAsiaTheme="minorEastAsia" w:hAnsi="Cambria Math"/>
-                            <w:sz w:val="20"/>
-                            <w:szCs w:val="20"/>
-                          </w:rPr>
-                          <m:t>4</m:t>
+                          <m:t>+4t+4</m:t>
                         </m:r>
                       </m:e>
                     </m:d>
@@ -8514,15 +8378,7 @@
                             <w:sz w:val="20"/>
                             <w:szCs w:val="20"/>
                           </w:rPr>
-                          <m:t>+</m:t>
-                        </m:r>
-                        <m:r>
-                          <w:rPr>
-                            <w:rFonts w:ascii="Cambria Math" w:eastAsiaTheme="minorEastAsia" w:hAnsi="Cambria Math"/>
-                            <w:sz w:val="20"/>
-                            <w:szCs w:val="20"/>
-                          </w:rPr>
-                          <m:t>2</m:t>
+                          <m:t>+2</m:t>
                         </m:r>
                         <m:sSup>
                           <m:sSupPr>
@@ -8562,31 +8418,7 @@
                             <w:sz w:val="20"/>
                             <w:szCs w:val="20"/>
                           </w:rPr>
-                          <m:t>-</m:t>
-                        </m:r>
-                        <m:r>
-                          <w:rPr>
-                            <w:rFonts w:ascii="Cambria Math" w:eastAsiaTheme="minorEastAsia" w:hAnsi="Cambria Math"/>
-                            <w:sz w:val="20"/>
-                            <w:szCs w:val="20"/>
-                          </w:rPr>
-                          <m:t>t</m:t>
-                        </m:r>
-                        <m:r>
-                          <w:rPr>
-                            <w:rFonts w:ascii="Cambria Math" w:eastAsiaTheme="minorEastAsia" w:hAnsi="Cambria Math"/>
-                            <w:sz w:val="20"/>
-                            <w:szCs w:val="20"/>
-                          </w:rPr>
-                          <m:t>-</m:t>
-                        </m:r>
-                        <m:r>
-                          <w:rPr>
-                            <w:rFonts w:ascii="Cambria Math" w:eastAsiaTheme="minorEastAsia" w:hAnsi="Cambria Math"/>
-                            <w:sz w:val="20"/>
-                            <w:szCs w:val="20"/>
-                          </w:rPr>
-                          <m:t>2</m:t>
+                          <m:t>-t-2</m:t>
                         </m:r>
                       </m:e>
                     </m:d>

</xml_diff>